<commit_message>
minor update to the goals of the genocide
</commit_message>
<xml_diff>
--- a/Pilot/Report/Goals.docx
+++ b/Pilot/Report/Goals.docx
@@ -51,6 +51,55 @@
     </w:p>
     <w:p>
       <w:r>
+        <w:rPr>
+          <w:noProof/>
+          <w:lang w:eastAsia="hu-HU"/>
+        </w:rPr>
+        <w:drawing>
+          <wp:inline distT="0" distB="0" distL="0" distR="0">
+            <wp:extent cx="5760720" cy="3818255"/>
+            <wp:effectExtent l="0" t="0" r="0" b="0"/>
+            <wp:docPr id="1" name="Kép 1"/>
+            <wp:cNvGraphicFramePr>
+              <a:graphicFrameLocks xmlns:a="http://schemas.openxmlformats.org/drawingml/2006/main" noChangeAspect="1"/>
+            </wp:cNvGraphicFramePr>
+            <a:graphic xmlns:a="http://schemas.openxmlformats.org/drawingml/2006/main">
+              <a:graphicData uri="http://schemas.openxmlformats.org/drawingml/2006/picture">
+                <pic:pic xmlns:pic="http://schemas.openxmlformats.org/drawingml/2006/picture">
+                  <pic:nvPicPr>
+                    <pic:cNvPr id="1" name="4464.png"/>
+                    <pic:cNvPicPr/>
+                  </pic:nvPicPr>
+                  <pic:blipFill>
+                    <a:blip r:embed="rId7">
+                      <a:extLst>
+                        <a:ext uri="{28A0092B-C50C-407E-A947-70E740481C1C}">
+                          <a14:useLocalDpi xmlns:a14="http://schemas.microsoft.com/office/drawing/2010/main" val="0"/>
+                        </a:ext>
+                      </a:extLst>
+                    </a:blip>
+                    <a:stretch>
+                      <a:fillRect/>
+                    </a:stretch>
+                  </pic:blipFill>
+                  <pic:spPr>
+                    <a:xfrm>
+                      <a:off x="0" y="0"/>
+                      <a:ext cx="5760720" cy="3818255"/>
+                    </a:xfrm>
+                    <a:prstGeom prst="rect">
+                      <a:avLst/>
+                    </a:prstGeom>
+                  </pic:spPr>
+                </pic:pic>
+              </a:graphicData>
+            </a:graphic>
+          </wp:inline>
+        </w:drawing>
+      </w:r>
+    </w:p>
+    <w:p>
+      <w:r>
         <w:t xml:space="preserve">The apparent goal of the Chinese </w:t>
       </w:r>
       <w:r>
@@ -123,6 +172,11 @@
       </w:r>
     </w:p>
     <w:p>
+      <w:pPr>
+        <w:rPr>
+          <w:rStyle w:val="Highlight"/>
+        </w:rPr>
+      </w:pPr>
       <w:r>
         <w:rPr>
           <w:rStyle w:val="Highlight"/>
@@ -143,19 +197,30 @@
         </w:rPr>
         <w:t>ethnic culture and muslim religion</w:t>
       </w:r>
-      <w:r>
-        <w:rPr>
-          <w:rStyle w:val="Highlight"/>
-        </w:rPr>
-        <w:t>:</w:t>
-      </w:r>
-      <w:r>
-        <w:t xml:space="preserve"> By destroying religious and cultural facilities, such as mosques and cemeteries. By preventing religious freedom through banning normal religious practices. By eliminating leaders and reengineering the population and families. </w:t>
-      </w:r>
-    </w:p>
-    <w:p>
-      <w:r>
-        <w:t>There also news about that the Chinese government is planning to rewrite the Quran in order to make the religion adhering to the Chinese government rules.</w:t>
+    </w:p>
+    <w:p>
+      <w:r>
+        <w:t>By destroying religious and cultural facilities, such as mosques and cemeteries. By preventing religious freedom through banning normal religious practices</w:t>
+      </w:r>
+      <w:r>
+        <w:t xml:space="preserve"> and labeling them as extremism</w:t>
+      </w:r>
+      <w:bookmarkStart w:id="0" w:name="_GoBack"/>
+      <w:bookmarkEnd w:id="0"/>
+      <w:r>
+        <w:t xml:space="preserve">. By eliminating leaders and reengineering the population and families. </w:t>
+      </w:r>
+    </w:p>
+    <w:p>
+      <w:r>
+        <w:lastRenderedPageBreak/>
+        <w:t xml:space="preserve">There </w:t>
+      </w:r>
+      <w:r>
+        <w:t xml:space="preserve">are </w:t>
+      </w:r>
+      <w:r>
+        <w:t>also news about that the Chinese government is planning to rewrite the Quran in order to make the religion adhering to the Chinese government rules.</w:t>
       </w:r>
     </w:p>
     <w:p>
@@ -176,6 +241,11 @@
       </w:r>
     </w:p>
     <w:p>
+      <w:pPr>
+        <w:rPr>
+          <w:rStyle w:val="Highlight"/>
+        </w:rPr>
+      </w:pPr>
       <w:r>
         <w:rPr>
           <w:rStyle w:val="Highlight"/>
@@ -196,14 +266,10 @@
         </w:rPr>
         <w:t>leaders</w:t>
       </w:r>
-      <w:r>
-        <w:rPr>
-          <w:rStyle w:val="Highlight"/>
-        </w:rPr>
-        <w:t>:</w:t>
-      </w:r>
-      <w:r>
-        <w:t xml:space="preserve"> Persecution of leaders targets both religious and secular leaders, incuding imams, scholars, business and political leaders. Many of them are detained and sentenced for alleged crimes, such as Ilham Tohti who was sentenced in 2014 to life imprisonment by the Chinese government, while in January 2020 was nominated for a Nobel Peace Prize. </w:t>
+    </w:p>
+    <w:p>
+      <w:r>
+        <w:t xml:space="preserve">Persecution of leaders targets both religious and secular leaders, incuding imams, scholars, business and political leaders. Many of them are detained and sentenced for alleged crimes, such as Ilham Tohti who was sentenced in 2014 to life imprisonment by the Chinese government, while in January 2020 was nominated for a Nobel Peace Prize. </w:t>
       </w:r>
     </w:p>
     <w:p>
@@ -217,10 +283,39 @@
         <w:t>for the Chinese goverment</w:t>
       </w:r>
       <w:r>
-        <w:t xml:space="preserve"> to destroy the Uyghur ethnicity both its memory and its people who now lost their leaders.</w:t>
-      </w:r>
-    </w:p>
-    <w:p>
+        <w:t xml:space="preserve"> to destroy </w:t>
+      </w:r>
+      <w:r>
+        <w:t xml:space="preserve">both </w:t>
+      </w:r>
+      <w:r>
+        <w:t xml:space="preserve">the </w:t>
+      </w:r>
+      <w:r>
+        <w:t xml:space="preserve">current </w:t>
+      </w:r>
+      <w:r>
+        <w:t xml:space="preserve">Uyghur </w:t>
+      </w:r>
+      <w:r>
+        <w:t xml:space="preserve">generation </w:t>
+      </w:r>
+      <w:r>
+        <w:t>who now lost their leaders</w:t>
+      </w:r>
+      <w:r>
+        <w:t xml:space="preserve"> and the next Uyghur generation by eliminating teachers</w:t>
+      </w:r>
+      <w:r>
+        <w:t>.</w:t>
+      </w:r>
+    </w:p>
+    <w:p>
+      <w:pPr>
+        <w:rPr>
+          <w:rStyle w:val="Highlight"/>
+        </w:rPr>
+      </w:pPr>
       <w:r>
         <w:rPr>
           <w:rStyle w:val="Highlight"/>
@@ -253,18 +348,10 @@
         </w:rPr>
         <w:t>adult population</w:t>
       </w:r>
-      <w:r>
-        <w:rPr>
-          <w:rStyle w:val="Highlight"/>
-        </w:rPr>
-        <w:t>:</w:t>
-      </w:r>
-      <w:r>
-        <w:t xml:space="preserve"> An estimated 1-3 million Uyghurs, the 10-30% percent of the Uyghur population, are held in concentration camps where they are forcibly re-educated, used in </w:t>
-      </w:r>
-      <w:r>
-        <w:lastRenderedPageBreak/>
-        <w:t>forced labour and often undergo both psyhcological tortures and physichal tortures, including mass rape.</w:t>
+    </w:p>
+    <w:p>
+      <w:r>
+        <w:t>An estimated 1-3 million Uyghurs, the 10-30% percent of the Uyghur population, are held in concentration camps where they are forcibly re-educated, used in forced labour and often undergo both psyhcological tortures and physichal tortures, including mass rape.</w:t>
       </w:r>
     </w:p>
     <w:p>
@@ -280,10 +367,24 @@
         <w:t xml:space="preserve">for the Chinese goverment </w:t>
       </w:r>
       <w:r>
-        <w:t>to destroy the current Uyghur community, the identity of Uyghurs.</w:t>
-      </w:r>
-    </w:p>
-    <w:p>
+        <w:t xml:space="preserve">to destroy the current Uyghur </w:t>
+      </w:r>
+      <w:r>
+        <w:t>generation</w:t>
+      </w:r>
+      <w:r>
+        <w:t xml:space="preserve"> and by that the next generation as well</w:t>
+      </w:r>
+      <w:r>
+        <w:t>.</w:t>
+      </w:r>
+    </w:p>
+    <w:p>
+      <w:pPr>
+        <w:rPr>
+          <w:rStyle w:val="Highlight"/>
+        </w:rPr>
+      </w:pPr>
       <w:r>
         <w:rPr>
           <w:rStyle w:val="Highlight"/>
@@ -318,14 +419,10 @@
         </w:rPr>
         <w:t>ies</w:t>
       </w:r>
-      <w:r>
-        <w:rPr>
-          <w:rStyle w:val="Highlight"/>
-        </w:rPr>
-        <w:t>:</w:t>
-      </w:r>
-      <w:r>
-        <w:t xml:space="preserve"> One of the most inhuman means of the Uyghur genocide is to treat families, mothers, children as </w:t>
+    </w:p>
+    <w:p>
+      <w:r>
+        <w:t xml:space="preserve">One of the most inhuman means of the Uyghur genocide is to treat families, mothers, children as </w:t>
       </w:r>
       <w:r>
         <w:t>inanimate object</w:t>
@@ -348,7 +445,11 @@
         <w:t>o</w:t>
       </w:r>
       <w:r>
-        <w:t xml:space="preserve"> news that the Chinese government applies not just forced re-education, but forced birth control as well, including sterilization, IUD and abortion. According to Chinese government statistics, in 2018 these forced measures resulted in an estimated almost 40% drop in birth rate, which means that 1 in every 3 family (planning to have child) was affected.</w:t>
+        <w:t xml:space="preserve"> news that the Chinese government applies not just forced re-education, but forced birth control as well, </w:t>
+      </w:r>
+      <w:r>
+        <w:lastRenderedPageBreak/>
+        <w:t>including sterilization, IUD and abortion. According to Chinese government statistics, in 2018 these forced measures resulted in an estimated almost 40% drop in birth rate, which means that 1 in every 3 family (planning to have child) was affected.</w:t>
       </w:r>
     </w:p>
     <w:p>
@@ -374,12 +475,7 @@
         <w:t xml:space="preserve"> concentration camps. An estimated 500,000 children are </w:t>
       </w:r>
       <w:r>
-        <w:t>torn out from suc</w:t>
-      </w:r>
-      <w:bookmarkStart w:id="0" w:name="_GoBack"/>
-      <w:bookmarkEnd w:id="0"/>
-      <w:r>
-        <w:t xml:space="preserve">h families and </w:t>
+        <w:t xml:space="preserve">torn out from such families and </w:t>
       </w:r>
       <w:r>
         <w:t xml:space="preserve">put into orphanages </w:t>
@@ -411,13 +507,16 @@
         <w:t>on of</w:t>
       </w:r>
       <w:r>
-        <w:t xml:space="preserve"> the new </w:t>
+        <w:t xml:space="preserve"> </w:t>
       </w:r>
       <w:r>
         <w:t xml:space="preserve">Uyghur </w:t>
       </w:r>
       <w:r>
-        <w:t xml:space="preserve">generation and preventing (decreasing) birth is </w:t>
+        <w:t>children</w:t>
+      </w:r>
+      <w:r>
+        <w:t xml:space="preserve"> and preventing (decreasing) birth is </w:t>
       </w:r>
       <w:r>
         <w:t>the de facto</w:t>
@@ -429,16 +528,27 @@
         <w:t xml:space="preserve">for the Chinese goverment </w:t>
       </w:r>
       <w:r>
-        <w:t>to prevent both spiritual and biological reproduct</w:t>
-      </w:r>
-      <w:r>
-        <w:t>ion of the Uyghurs</w:t>
+        <w:t xml:space="preserve">to </w:t>
+      </w:r>
+      <w:r>
+        <w:t>destroy</w:t>
+      </w:r>
+      <w:r>
+        <w:t xml:space="preserve"> </w:t>
+      </w:r>
+      <w:r>
+        <w:t>the next Uyghur generation</w:t>
       </w:r>
       <w:r>
         <w:t>.</w:t>
       </w:r>
     </w:p>
     <w:p>
+      <w:pPr>
+        <w:rPr>
+          <w:rStyle w:val="Highlight"/>
+        </w:rPr>
+      </w:pPr>
       <w:r>
         <w:rPr>
           <w:rStyle w:val="Highlight"/>
@@ -451,56 +561,8 @@
         </w:rPr>
         <w:t>ummary</w:t>
       </w:r>
-      <w:r>
-        <w:rPr>
-          <w:rStyle w:val="Highlight"/>
-        </w:rPr>
-        <w:t xml:space="preserve"> of the</w:t>
-      </w:r>
-      <w:r>
-        <w:rPr>
-          <w:rStyle w:val="Highlight"/>
-          <w:color w:val="9A0000"/>
-        </w:rPr>
-        <w:t xml:space="preserve"> </w:t>
-      </w:r>
-      <w:r>
-        <w:rPr>
-          <w:rStyle w:val="Highlight"/>
-          <w:color w:val="FFFFFF" w:themeColor="background1"/>
-          <w:shd w:val="clear" w:color="auto" w:fill="00B0F0"/>
-        </w:rPr>
-        <w:t>Uyghur</w:t>
-      </w:r>
-      <w:r>
-        <w:rPr>
-          <w:rStyle w:val="Highlight"/>
-          <w:rFonts w:ascii="Showcard Gothic" w:hAnsi="Showcard Gothic"/>
-        </w:rPr>
-        <w:t xml:space="preserve"> </w:t>
-      </w:r>
-      <w:r>
-        <w:rPr>
-          <w:rStyle w:val="Highlight"/>
-          <w:rFonts w:ascii="Showcard Gothic" w:hAnsi="Showcard Gothic"/>
-        </w:rPr>
-        <w:t xml:space="preserve"> </w:t>
-      </w:r>
-      <w:r>
-        <w:rPr>
-          <w:rStyle w:val="Highlight"/>
-        </w:rPr>
-        <w:t>genocide</w:t>
-      </w:r>
-      <w:r>
-        <w:rPr>
-          <w:rStyle w:val="Highlight"/>
-        </w:rPr>
-        <w:t>:</w:t>
-      </w:r>
-      <w:r>
-        <w:t xml:space="preserve"> </w:t>
-      </w:r>
+    </w:p>
+    <w:p>
       <w:r>
         <w:t>T</w:t>
       </w:r>
@@ -528,6 +590,8 @@
       <w:r>
         <w:t xml:space="preserve"> in its informal meaning: „something terrible is happening there”. </w:t>
       </w:r>
+    </w:p>
+    <w:p>
       <w:r>
         <w:t xml:space="preserve">Whether the </w:t>
       </w:r>
@@ -540,7 +604,7 @@
       <w:r>
         <w:t xml:space="preserve"> (</w:t>
       </w:r>
-      <w:hyperlink r:id="rId7" w:history="1">
+      <w:hyperlink r:id="rId8" w:history="1">
         <w:r>
           <w:rPr>
             <w:rStyle w:val="Hiperhivatkozs"/>
@@ -557,7 +621,7 @@
       <w:r>
         <w:t xml:space="preserve"> by independent courts, such as the Uyghur Tribunal (</w:t>
       </w:r>
-      <w:hyperlink r:id="rId8" w:history="1">
+      <w:hyperlink r:id="rId9" w:history="1">
         <w:r>
           <w:rPr>
             <w:rStyle w:val="Hiperhivatkozs"/>
@@ -1338,7 +1402,10 @@
   <w:style w:type="paragraph" w:default="1" w:styleId="Norml">
     <w:name w:val="Normal"/>
     <w:qFormat/>
-    <w:rsid w:val="00970EE3"/>
+    <w:rsid w:val="00C16891"/>
+    <w:pPr>
+      <w:jc w:val="both"/>
+    </w:pPr>
     <w:rPr>
       <w:rFonts w:ascii="Arial" w:hAnsi="Arial"/>
       <w:sz w:val="28"/>

</xml_diff>